<commit_message>
- ADDED modifications following the project presentation
- Modified MPD
- Modified Diagramme_classes.png
- Modified project documentation
- Added new DB's dumps
- Modified exploitation requests
- Modified inserts request
- Modified structures requests
</commit_message>
<xml_diff>
--- a/livrables/specifications_techniques.docx
+++ b/livrables/specifications_techniques.docx
@@ -3075,12 +3075,8 @@
       <w:pPr>
         <w:jc w:val="both"/>
         <w:sectPr>
-          <w:headerReference w:type="even" r:id="rId12"/>
-          <w:headerReference w:type="default" r:id="rId13"/>
-          <w:footerReference w:type="even" r:id="rId14"/>
-          <w:footerReference w:type="default" r:id="rId15"/>
-          <w:headerReference w:type="first" r:id="rId16"/>
-          <w:footerReference w:type="first" r:id="rId17"/>
+          <w:headerReference w:type="default" r:id="rId12"/>
+          <w:footerReference w:type="default" r:id="rId13"/>
           <w:pgSz w:w="11906" w:h="16838"/>
           <w:pgMar w:top="1417" w:right="1417" w:bottom="1417" w:left="1417" w:header="708" w:footer="708" w:gutter="0"/>
           <w:pgNumType w:start="0"/>
@@ -3105,8 +3101,8 @@
         </w:rPr>
         <w:lastRenderedPageBreak/>
         <w:pict>
-          <v:shape id="_x0000_i1026" type="#_x0000_t75" style="width:703.5pt;height:472.5pt;mso-position-horizontal:absolute">
-            <v:imagedata r:id="rId18" o:title="diagramme_classe" croptop="-300f" cropbottom="-300f" cropleft="-212f" cropright="-212f"/>
+          <v:shape id="_x0000_i1036" type="#_x0000_t75" style="width:721.2pt;height:484.5pt">
+            <v:imagedata r:id="rId14" o:title="diagramme_classes" croptop="-326f" cropbottom="-326f" cropleft="-218f" cropright="-218f"/>
           </v:shape>
         </w:pict>
       </w:r>
@@ -3399,49 +3395,107 @@
           <w:b/>
           <w:u w:val="single"/>
         </w:rPr>
-        <w:t>Item</w:t>
-      </w:r>
-      <w:r>
-        <w:t> : Dans cette partie, une première classe « </w:t>
-      </w:r>
-      <w:r>
-        <w:rPr>
-          <w:b/>
-        </w:rPr>
-        <w:t>Item</w:t>
-      </w:r>
-      <w:r>
-        <w:t> » (liée également à la classe « </w:t>
-      </w:r>
-      <w:r>
-        <w:rPr>
-          <w:b/>
-        </w:rPr>
-        <w:t>Pizza</w:t>
-      </w:r>
-      <w:r>
-        <w:t> ») est utilisée lorsque le client ajoute un produit dans son panier.</w:t>
-      </w:r>
-      <w:r>
-        <w:t xml:space="preserve"> On retrouve dans les attributs de cette classe, notamment, la quantité du produit ajouté, le prix à l’unité, le taux TVA ainsi que le produit lui-même (instance de la classe </w:t>
-      </w:r>
-      <w:r>
-        <w:t>« </w:t>
-      </w:r>
-      <w:r>
-        <w:rPr>
-          <w:b/>
-        </w:rPr>
-        <w:t>Pizza</w:t>
-      </w:r>
-      <w:r>
-        <w:t> »</w:t>
-      </w:r>
-      <w:r>
-        <w:t>)</w:t>
-      </w:r>
-      <w:r>
-        <w:t>.</w:t>
+        <w:t>Order</w:t>
+      </w:r>
+      <w:r>
+        <w:t> : Cette classe est instanciée lorsque la commande est validée par le client. Elle contient un numéro unique et les différentes informations de la commande passée. En plus de l’attribut « </w:t>
+      </w:r>
+      <w:r>
+        <w:rPr>
+          <w:b/>
+        </w:rPr>
+        <w:t>delivery</w:t>
+      </w:r>
+      <w:r>
+        <w:t xml:space="preserve"> » qui concerne la livraison de la commande, un autre booléen apparait ici, « </w:t>
+      </w:r>
+      <w:r>
+        <w:rPr>
+          <w:b/>
+        </w:rPr>
+        <w:t>paid</w:t>
+      </w:r>
+      <w:r>
+        <w:rPr>
+          <w:b/>
+        </w:rPr>
+        <w:t>OnLine</w:t>
+      </w:r>
+      <w:r>
+        <w:t> ». Cet attribut varie selon que la commande soit déjà payée (en ligne) ou pas, notamment dans le cadre d’une livraison ou d</w:t>
+      </w:r>
+      <w:r>
+        <w:t>e la</w:t>
+      </w:r>
+      <w:r>
+        <w:t xml:space="preserve"> récupération d</w:t>
+      </w:r>
+      <w:r>
+        <w:t>’une</w:t>
+      </w:r>
+      <w:r>
+        <w:t xml:space="preserve"> commande dans un point de vente. Un autre attribut nommé « </w:t>
+      </w:r>
+      <w:r>
+        <w:rPr>
+          <w:b/>
+        </w:rPr>
+        <w:t>state</w:t>
+      </w:r>
+      <w:r>
+        <w:t> » varie selon l’</w:t>
+      </w:r>
+      <w:r>
+        <w:t>état d’</w:t>
+      </w:r>
+      <w:r>
+        <w:t>avancement de la commande. Les différents éta</w:t>
+      </w:r>
+      <w:r>
+        <w:t>ts sont contenus dans l</w:t>
+      </w:r>
+      <w:r>
+        <w:t>’énumération « </w:t>
+      </w:r>
+      <w:r>
+        <w:rPr>
+          <w:b/>
+        </w:rPr>
+        <w:t>State</w:t>
+      </w:r>
+      <w:r>
+        <w:t> ».</w:t>
+      </w:r>
+      <w:r>
+        <w:t xml:space="preserve"> </w:t>
+      </w:r>
+    </w:p>
+    <w:p>
+      <w:pPr>
+        <w:pStyle w:val="Paragraphedeliste"/>
+        <w:ind w:left="1701"/>
+        <w:jc w:val="both"/>
+      </w:pPr>
+      <w:r>
+        <w:t>Une liaison est présente avec la classe « </w:t>
+      </w:r>
+      <w:r>
+        <w:rPr>
+          <w:b/>
+        </w:rPr>
+        <w:t>Customer</w:t>
+      </w:r>
+      <w:r>
+        <w:t> », afin d’identifier le client à l’origine de la commande. Et également une double liaison avec la classe « </w:t>
+      </w:r>
+      <w:r>
+        <w:rPr>
+          <w:b/>
+        </w:rPr>
+        <w:t>Employee</w:t>
+      </w:r>
+      <w:r>
+        <w:t> », dont une première, correspondante à l’employé qui a préparé la commande, et une autre, au livreur.</w:t>
       </w:r>
     </w:p>
     <w:p>
@@ -3466,10 +3520,16 @@
           <w:b/>
           <w:u w:val="single"/>
         </w:rPr>
-        <w:t>ShoppingCart</w:t>
-      </w:r>
-      <w:r>
-        <w:t xml:space="preserve"> : Cette classe représente le panier du client et contient les produits ajoutés par le client (instance(s) </w:t>
+        <w:t>Bill / Payment</w:t>
+      </w:r>
+      <w:r>
+        <w:t> :</w:t>
+      </w:r>
+      <w:r>
+        <w:t xml:space="preserve"> Ces deux classes concernent la facturation de la commande au client. </w:t>
+      </w:r>
+      <w:r>
+        <w:t xml:space="preserve">La classe </w:t>
       </w:r>
       <w:r>
         <w:t>« </w:t>
@@ -3478,49 +3538,49 @@
         <w:rPr>
           <w:b/>
         </w:rPr>
-        <w:t>Item</w:t>
-      </w:r>
-      <w:r>
-        <w:t> »</w:t>
-      </w:r>
-      <w:r>
-        <w:t>). Dans cette classe, un attribut booléen « </w:t>
-      </w:r>
-      <w:r>
-        <w:rPr>
-          <w:b/>
-        </w:rPr>
-        <w:t>delivery</w:t>
-      </w:r>
-      <w:r>
-        <w:t> » aura une valeur « </w:t>
-      </w:r>
-      <w:r>
-        <w:t>t</w:t>
-      </w:r>
-      <w:r>
-        <w:rPr>
-          <w:b/>
-        </w:rPr>
-        <w:t>rue</w:t>
-      </w:r>
-      <w:r>
-        <w:t> » ou « </w:t>
-      </w:r>
-      <w:r>
-        <w:rPr>
-          <w:b/>
-        </w:rPr>
-        <w:t>f</w:t>
-      </w:r>
-      <w:r>
-        <w:rPr>
-          <w:b/>
-        </w:rPr>
-        <w:t>alse</w:t>
-      </w:r>
-      <w:r>
-        <w:t> » selon que le client choisisse de se faire livrer la commande ou pas.</w:t>
+        <w:t>Payment</w:t>
+      </w:r>
+      <w:r>
+        <w:t> » est utilisé</w:t>
+      </w:r>
+      <w:r>
+        <w:t>e</w:t>
+      </w:r>
+      <w:r>
+        <w:t xml:space="preserve"> lors du paiement de la commande et contient comme attribut « </w:t>
+      </w:r>
+      <w:r>
+        <w:rPr>
+          <w:b/>
+        </w:rPr>
+        <w:t>type</w:t>
+      </w:r>
+      <w:r>
+        <w:t> » qui est la solution de paiement choisie par le client (</w:t>
+      </w:r>
+      <w:r>
+        <w:rPr>
+          <w:i/>
+        </w:rPr>
+        <w:t>carte de crédit, espèce, chèque</w:t>
+      </w:r>
+      <w:r>
+        <w:t>). Les différentes solutions s</w:t>
+      </w:r>
+      <w:r>
+        <w:t xml:space="preserve">ont contenues dans une </w:t>
+      </w:r>
+      <w:r>
+        <w:t>énumération nommée « </w:t>
+      </w:r>
+      <w:r>
+        <w:rPr>
+          <w:b/>
+        </w:rPr>
+        <w:t>Solution</w:t>
+      </w:r>
+      <w:r>
+        <w:t xml:space="preserve"> ». </w:t>
       </w:r>
     </w:p>
     <w:p>
@@ -3529,196 +3589,8 @@
         <w:ind w:left="1701"/>
         <w:jc w:val="both"/>
       </w:pPr>
-    </w:p>
-    <w:p>
-      <w:pPr>
-        <w:pStyle w:val="Paragraphedeliste"/>
-        <w:numPr>
-          <w:ilvl w:val="0"/>
-          <w:numId w:val="9"/>
-        </w:numPr>
-        <w:ind w:left="1701"/>
-        <w:jc w:val="both"/>
-      </w:pPr>
-      <w:r>
-        <w:rPr>
-          <w:b/>
-          <w:u w:val="single"/>
-        </w:rPr>
-        <w:t>Order</w:t>
-      </w:r>
-      <w:r>
-        <w:t> : Cette classe est instanciée lorsque la commande est validée par le client. Elle contient un numéro unique et les différentes informations de la commande passée. En plus de l’attribut « </w:t>
-      </w:r>
-      <w:r>
-        <w:rPr>
-          <w:b/>
-        </w:rPr>
-        <w:t>delivery</w:t>
-      </w:r>
-      <w:r>
-        <w:t xml:space="preserve"> » qui concerne la livraison de la commande, un autre booléen apparait ici, « </w:t>
-      </w:r>
-      <w:r>
-        <w:rPr>
-          <w:b/>
-        </w:rPr>
-        <w:t>paid</w:t>
-      </w:r>
-      <w:r>
-        <w:rPr>
-          <w:b/>
-        </w:rPr>
-        <w:t>OnLine</w:t>
-      </w:r>
-      <w:r>
-        <w:t> ». Cet attribut varie selon que la commande soit déjà payée (en ligne) ou pas, notamment dans le cadre d’une livraison ou d</w:t>
-      </w:r>
-      <w:r>
-        <w:t>e la</w:t>
-      </w:r>
-      <w:r>
-        <w:t xml:space="preserve"> récupération d</w:t>
-      </w:r>
-      <w:r>
-        <w:t>’une</w:t>
-      </w:r>
-      <w:r>
-        <w:t xml:space="preserve"> commande dans un point de vente. Un autre </w:t>
-      </w:r>
       <w:r>
         <w:lastRenderedPageBreak/>
-        <w:t>attribut nommé « </w:t>
-      </w:r>
-      <w:r>
-        <w:rPr>
-          <w:b/>
-        </w:rPr>
-        <w:t>state</w:t>
-      </w:r>
-      <w:r>
-        <w:t> » varie selon l’</w:t>
-      </w:r>
-      <w:r>
-        <w:t>état d’</w:t>
-      </w:r>
-      <w:r>
-        <w:t>avancement de la commande. Les différents éta</w:t>
-      </w:r>
-      <w:r>
-        <w:t>ts sont contenus dans l</w:t>
-      </w:r>
-      <w:r>
-        <w:t>’énumération « </w:t>
-      </w:r>
-      <w:r>
-        <w:rPr>
-          <w:b/>
-        </w:rPr>
-        <w:t>State</w:t>
-      </w:r>
-      <w:r>
-        <w:t> ».</w:t>
-      </w:r>
-    </w:p>
-    <w:p>
-      <w:pPr>
-        <w:pStyle w:val="Paragraphedeliste"/>
-        <w:jc w:val="both"/>
-      </w:pPr>
-    </w:p>
-    <w:p>
-      <w:pPr>
-        <w:pStyle w:val="Paragraphedeliste"/>
-        <w:ind w:left="2840"/>
-        <w:jc w:val="both"/>
-      </w:pPr>
-    </w:p>
-    <w:p>
-      <w:pPr>
-        <w:pStyle w:val="Paragraphedeliste"/>
-        <w:numPr>
-          <w:ilvl w:val="0"/>
-          <w:numId w:val="9"/>
-        </w:numPr>
-        <w:ind w:left="1701"/>
-        <w:jc w:val="both"/>
-      </w:pPr>
-      <w:r>
-        <w:rPr>
-          <w:b/>
-          <w:u w:val="single"/>
-        </w:rPr>
-        <w:t>Bill / Payment</w:t>
-      </w:r>
-      <w:r>
-        <w:t> :</w:t>
-      </w:r>
-      <w:r>
-        <w:t xml:space="preserve"> Ces deux classes concernent la facturation de la commande au client. </w:t>
-      </w:r>
-      <w:r>
-        <w:t xml:space="preserve">La classe </w:t>
-      </w:r>
-      <w:r>
-        <w:t>« </w:t>
-      </w:r>
-      <w:r>
-        <w:rPr>
-          <w:b/>
-        </w:rPr>
-        <w:t>Payment</w:t>
-      </w:r>
-      <w:r>
-        <w:t> » est utilisé</w:t>
-      </w:r>
-      <w:r>
-        <w:t>e</w:t>
-      </w:r>
-      <w:r>
-        <w:t xml:space="preserve"> lors du paiement de la commande et contient comme attribut « </w:t>
-      </w:r>
-      <w:r>
-        <w:rPr>
-          <w:b/>
-        </w:rPr>
-        <w:t>type</w:t>
-      </w:r>
-      <w:r>
-        <w:t> » qui est la solution de paiement choisie par le client (</w:t>
-      </w:r>
-      <w:r>
-        <w:rPr>
-          <w:i/>
-        </w:rPr>
-        <w:t>carte de crédit, espèce, chèque</w:t>
-      </w:r>
-      <w:r>
-        <w:t>). Les différentes solutions s</w:t>
-      </w:r>
-      <w:r>
-        <w:t xml:space="preserve">ont contenues dans une </w:t>
-      </w:r>
-      <w:r>
-        <w:t>énumération nommée « </w:t>
-      </w:r>
-      <w:r>
-        <w:rPr>
-          <w:b/>
-        </w:rPr>
-        <w:t>Solution</w:t>
-      </w:r>
-      <w:r>
-        <w:t xml:space="preserve"> ». </w:t>
-      </w:r>
-    </w:p>
-    <w:p>
-      <w:pPr>
-        <w:pStyle w:val="Paragraphedeliste"/>
-        <w:ind w:left="1701"/>
-        <w:jc w:val="both"/>
-      </w:pPr>
-      <w:r>
         <w:t>Une autre classe nommée « </w:t>
       </w:r>
       <w:r>
@@ -3785,16 +3657,22 @@
         <w:t>Pizza</w:t>
       </w:r>
       <w:r>
-        <w:t> : Cette classe est commune aux différentes parties énoncées. Elle est instanciée notamment lors de l’ajout de produit dans le panier et contient les informations d</w:t>
-      </w:r>
-      <w:r>
-        <w:t>es</w:t>
-      </w:r>
-      <w:r>
-        <w:t xml:space="preserve"> produit</w:t>
-      </w:r>
-      <w:r>
-        <w:t>s</w:t>
+        <w:t> : Cette classe est commune aux différentes parties énoncées. Elle est instanc</w:t>
+      </w:r>
+      <w:r>
+        <w:t>iée notamment lors de l’ajout d’un</w:t>
+      </w:r>
+      <w:r>
+        <w:t xml:space="preserve"> produit dans l</w:t>
+      </w:r>
+      <w:r>
+        <w:t>a commande</w:t>
+      </w:r>
+      <w:r>
+        <w:t xml:space="preserve"> et contient les informations </w:t>
+      </w:r>
+      <w:r>
+        <w:t>de celui-ci</w:t>
       </w:r>
       <w:r>
         <w:t>.</w:t>
@@ -4012,8 +3890,8 @@
       <w:r>
         <w:lastRenderedPageBreak/>
         <w:pict>
-          <v:shape id="_x0000_i1031" type="#_x0000_t75" style="width:682.5pt;height:486.75pt">
-            <v:imagedata r:id="rId19" o:title="MPD" croptop="-211f" cropbottom="-211f" cropleft="-150f" cropright="-150f"/>
+          <v:shape id="_x0000_i1042" type="#_x0000_t75" style="width:678.35pt;height:487.35pt">
+            <v:imagedata r:id="rId15" o:title="MPD" croptop="-207f" cropbottom="-207f" cropleft="-148f" cropright="-148f"/>
           </v:shape>
         </w:pict>
       </w:r>
@@ -4028,8 +3906,6 @@
           <w:docGrid w:linePitch="360"/>
         </w:sectPr>
       </w:pPr>
-      <w:bookmarkStart w:id="5" w:name="_GoBack"/>
-      <w:bookmarkEnd w:id="5"/>
     </w:p>
     <w:p>
       <w:pPr>
@@ -4038,7 +3914,7 @@
           <w:sz w:val="48"/>
         </w:rPr>
       </w:pPr>
-      <w:bookmarkStart w:id="6" w:name="_Toc50817900"/>
+      <w:bookmarkStart w:id="5" w:name="_Toc50817900"/>
       <w:r>
         <w:rPr>
           <w:sz w:val="48"/>
@@ -4052,68 +3928,68 @@
         </w:rPr>
         <w:t>odèle physique de données</w:t>
       </w:r>
+      <w:bookmarkEnd w:id="5"/>
+    </w:p>
+    <w:p>
+      <w:pPr>
+        <w:jc w:val="both"/>
+      </w:pPr>
+    </w:p>
+    <w:p>
+      <w:pPr>
+        <w:ind w:firstLine="360"/>
+        <w:jc w:val="both"/>
+      </w:pPr>
+      <w:r>
+        <w:t>Le diagramme ci-dessus (</w:t>
+      </w:r>
+      <w:r>
+        <w:rPr>
+          <w:b/>
+        </w:rPr>
+        <w:t>modèle physique de données</w:t>
+      </w:r>
+      <w:r>
+        <w:t>) représente l’architecture de la base de données et également les relations qu’il existe entre les différentes tables.</w:t>
+      </w:r>
+    </w:p>
+    <w:p>
+      <w:pPr>
+        <w:jc w:val="both"/>
+      </w:pPr>
+      <w:r>
+        <w:t xml:space="preserve">De la même manière que le </w:t>
+      </w:r>
+      <w:r>
+        <w:rPr>
+          <w:b/>
+        </w:rPr>
+        <w:t>diagramme de classe</w:t>
+      </w:r>
+      <w:r>
+        <w:t xml:space="preserve">, nous pouvons ici le diviser en trois parties distinctes, dont voici les tables principales : </w:t>
+      </w:r>
+    </w:p>
+    <w:p>
+      <w:pPr>
+        <w:jc w:val="both"/>
+      </w:pPr>
+    </w:p>
+    <w:p>
+      <w:pPr>
+        <w:pStyle w:val="Titre2"/>
+        <w:rPr>
+          <w:u w:val="single"/>
+        </w:rPr>
+      </w:pPr>
+      <w:bookmarkStart w:id="6" w:name="_Toc50817901"/>
+      <w:r>
+        <w:rPr>
+          <w:u w:val="single"/>
+        </w:rPr>
+        <w:t>Gestion des utilisateurs :</w:t>
+      </w:r>
       <w:bookmarkEnd w:id="6"/>
-    </w:p>
-    <w:p>
-      <w:pPr>
-        <w:jc w:val="both"/>
-      </w:pPr>
-    </w:p>
-    <w:p>
-      <w:pPr>
-        <w:ind w:firstLine="360"/>
-        <w:jc w:val="both"/>
-      </w:pPr>
-      <w:r>
-        <w:t>Le diagramme ci-dessus (</w:t>
-      </w:r>
-      <w:r>
-        <w:rPr>
-          <w:b/>
-        </w:rPr>
-        <w:t>modèle physique de données</w:t>
-      </w:r>
-      <w:r>
-        <w:t>) représente l’architecture de la base de données et également les relations qu’il existe entre les différentes tables.</w:t>
-      </w:r>
-    </w:p>
-    <w:p>
-      <w:pPr>
-        <w:jc w:val="both"/>
-      </w:pPr>
-      <w:r>
-        <w:t xml:space="preserve">De la même manière que le </w:t>
-      </w:r>
-      <w:r>
-        <w:rPr>
-          <w:b/>
-        </w:rPr>
-        <w:t>diagramme de classe</w:t>
-      </w:r>
-      <w:r>
-        <w:t xml:space="preserve">, nous pouvons ici le diviser en trois parties distinctes, dont voici les tables principales : </w:t>
-      </w:r>
-    </w:p>
-    <w:p>
-      <w:pPr>
-        <w:jc w:val="both"/>
-      </w:pPr>
-    </w:p>
-    <w:p>
-      <w:pPr>
-        <w:pStyle w:val="Titre2"/>
-        <w:rPr>
-          <w:u w:val="single"/>
-        </w:rPr>
-      </w:pPr>
-      <w:bookmarkStart w:id="7" w:name="_Toc50817901"/>
-      <w:r>
-        <w:rPr>
-          <w:u w:val="single"/>
-        </w:rPr>
-        <w:t>Gestion des utilisateurs :</w:t>
-      </w:r>
-      <w:bookmarkEnd w:id="7"/>
     </w:p>
     <w:p>
       <w:pPr>
@@ -4236,16 +4112,13 @@
         <w:t>tatus</w:t>
       </w:r>
       <w:r>
-        <w:t> ». Ce champ représente les différents « </w:t>
-      </w:r>
-      <w:r>
-        <w:rPr>
-          <w:b/>
-        </w:rPr>
+        <w:t xml:space="preserve"> ». Ce champ représente les différents </w:t>
+      </w:r>
+      <w:r>
         <w:t>types</w:t>
       </w:r>
       <w:r>
-        <w:t> » d’utili</w:t>
+        <w:t> d’utili</w:t>
       </w:r>
       <w:r>
         <w:t xml:space="preserve">sateur énumérés dans la table « </w:t>
@@ -4750,14 +4623,14 @@
           <w:u w:val="single"/>
         </w:rPr>
       </w:pPr>
-      <w:bookmarkStart w:id="8" w:name="_Toc50817902"/>
+      <w:bookmarkStart w:id="7" w:name="_Toc50817902"/>
       <w:r>
         <w:rPr>
           <w:u w:val="single"/>
         </w:rPr>
         <w:t>Gestion des commandes :</w:t>
       </w:r>
-      <w:bookmarkEnd w:id="8"/>
+      <w:bookmarkEnd w:id="7"/>
     </w:p>
     <w:p>
       <w:pPr>
@@ -4827,6 +4700,12 @@
         <w:rPr>
           <w:b/>
         </w:rPr>
+        <w:t>order_</w:t>
+      </w:r>
+      <w:r>
+        <w:rPr>
+          <w:b/>
+        </w:rPr>
         <w:t>state_id</w:t>
       </w:r>
       <w:r>
@@ -4853,6 +4732,93 @@
         <w:pStyle w:val="Paragraphedeliste"/>
         <w:ind w:left="1701"/>
         <w:jc w:val="both"/>
+      </w:pPr>
+      <w:r>
+        <w:t>Deux liaisons à la table « </w:t>
+      </w:r>
+      <w:r>
+        <w:rPr>
+          <w:b/>
+        </w:rPr>
+        <w:t>OC_Employee</w:t>
+      </w:r>
+      <w:r>
+        <w:t> » sont également visibles. Un premier champ nommé « </w:t>
+      </w:r>
+      <w:r>
+        <w:rPr>
+          <w:b/>
+        </w:rPr>
+        <w:t>emp_prep</w:t>
+      </w:r>
+      <w:r>
+        <w:t> » et lié à « </w:t>
+      </w:r>
+      <w:r>
+        <w:rPr>
+          <w:b/>
+        </w:rPr>
+        <w:t>employee_id</w:t>
+      </w:r>
+      <w:r>
+        <w:t> » permet d’identifier l’employé chargé de préparer la commande. Ce champ ne peut pas être « </w:t>
+      </w:r>
+      <w:r>
+        <w:rPr>
+          <w:b/>
+        </w:rPr>
+        <w:t>null</w:t>
+      </w:r>
+      <w:r>
+        <w:t xml:space="preserve"> » </w:t>
+      </w:r>
+      <w:r>
+        <w:lastRenderedPageBreak/>
+        <w:t>dans la mesure ou un préparateur est obligatoire pour chaque commande. Contrairement au livreur identifié ici par le champ nommé « </w:t>
+      </w:r>
+      <w:r>
+        <w:rPr>
+          <w:b/>
+        </w:rPr>
+        <w:t>emp_deliv</w:t>
+      </w:r>
+      <w:r>
+        <w:t xml:space="preserve"> » et lié à </w:t>
+      </w:r>
+      <w:r>
+        <w:t>« </w:t>
+      </w:r>
+      <w:r>
+        <w:rPr>
+          <w:b/>
+        </w:rPr>
+        <w:t>employee_id</w:t>
+      </w:r>
+      <w:r>
+        <w:t> »</w:t>
+      </w:r>
+      <w:r>
+        <w:t>,</w:t>
+      </w:r>
+      <w:r>
+        <w:t xml:space="preserve"> </w:t>
+      </w:r>
+      <w:r>
+        <w:t>qui lui peut avoir une valeur « </w:t>
+      </w:r>
+      <w:r>
+        <w:rPr>
+          <w:b/>
+        </w:rPr>
+        <w:t>null</w:t>
+      </w:r>
+      <w:r>
+        <w:t> ». La livraison n’étant pas obligatoire lors du passage d’une commande.</w:t>
+      </w:r>
+    </w:p>
+    <w:p>
+      <w:pPr>
+        <w:pStyle w:val="Paragraphedeliste"/>
       </w:pPr>
     </w:p>
     <w:p>
@@ -4864,48 +4830,53 @@
         </w:numPr>
         <w:ind w:left="1701"/>
         <w:jc w:val="both"/>
-      </w:pPr>
-      <w:r>
-        <w:rPr>
-          <w:b/>
+        <w:rPr>
           <w:u w:val="single"/>
         </w:rPr>
-        <w:t>OC_I</w:t>
-      </w:r>
+      </w:pPr>
       <w:r>
         <w:rPr>
           <w:b/>
           <w:u w:val="single"/>
         </w:rPr>
-        <w:t>tem </w:t>
-      </w:r>
-      <w:r>
-        <w:t>: La table « </w:t>
-      </w:r>
-      <w:r>
-        <w:rPr>
-          <w:b/>
-        </w:rPr>
-        <w:t>OC_I</w:t>
-      </w:r>
-      <w:r>
-        <w:rPr>
-          <w:b/>
-        </w:rPr>
-        <w:t>tem</w:t>
-      </w:r>
-      <w:r>
-        <w:t xml:space="preserve"> » contient les différents éléments qui constituent une commande. Pour imager, il s’agit des différentes lignes de la commande. Elle </w:t>
-      </w:r>
-      <w:r>
-        <w:lastRenderedPageBreak/>
-        <w:t>contient notamment, le « </w:t>
-      </w:r>
-      <w:r>
-        <w:rPr>
-          <w:b/>
-        </w:rPr>
-        <w:t>pizza_id</w:t>
+        <w:t>OC_B</w:t>
+      </w:r>
+      <w:r>
+        <w:rPr>
+          <w:b/>
+          <w:u w:val="single"/>
+        </w:rPr>
+        <w:t>ill</w:t>
+      </w:r>
+      <w:r>
+        <w:rPr>
+          <w:u w:val="single"/>
+        </w:rPr>
+        <w:t> </w:t>
+      </w:r>
+      <w:r>
+        <w:t xml:space="preserve">: </w:t>
+      </w:r>
+      <w:r>
+        <w:t>Cette table contient les informations de facturation des différentes commandes. Un champ « </w:t>
+      </w:r>
+      <w:r>
+        <w:rPr>
+          <w:b/>
+        </w:rPr>
+        <w:t>order_number</w:t>
+      </w:r>
+      <w:r>
+        <w:t> »</w:t>
+      </w:r>
+      <w:r>
+        <w:t xml:space="preserve"> contient le numéro de commande lié à la facture. Le champ « </w:t>
+      </w:r>
+      <w:r>
+        <w:rPr>
+          <w:b/>
+        </w:rPr>
+        <w:t>payment_id</w:t>
       </w:r>
       <w:r>
         <w:t> » lié à la table « </w:t>
@@ -4920,45 +4891,77 @@
         <w:rPr>
           <w:b/>
         </w:rPr>
-        <w:t>izza</w:t>
-      </w:r>
-      <w:r>
-        <w:t> » et qui représente donc un produit d’une commande. On retrouve ensuite les informations d’un produit comme </w:t>
-      </w:r>
-      <w:r>
-        <w:t>le prix hors-taxe</w:t>
-      </w:r>
-      <w:r>
-        <w:t>, la TVA à appliquer et la quantité. Un champ « </w:t>
-      </w:r>
-      <w:r>
-        <w:rPr>
-          <w:b/>
-        </w:rPr>
-        <w:t>order_number</w:t>
-      </w:r>
-      <w:r>
-        <w:t xml:space="preserve"> » lié à la table « </w:t>
-      </w:r>
-      <w:r>
-        <w:rPr>
-          <w:b/>
-        </w:rPr>
-        <w:t>OC_O</w:t>
-      </w:r>
-      <w:r>
-        <w:rPr>
-          <w:b/>
-        </w:rPr>
-        <w:t>rder</w:t>
-      </w:r>
-      <w:r>
-        <w:t> » permet d’identifier la commande à laquelle appartient l’élément.</w:t>
+        <w:t>ayment</w:t>
+      </w:r>
+      <w:r>
+        <w:rPr>
+          <w:b/>
+        </w:rPr>
+        <w:t>_</w:t>
+      </w:r>
+      <w:r>
+        <w:rPr>
+          <w:b/>
+        </w:rPr>
+        <w:t>T</w:t>
+      </w:r>
+      <w:r>
+        <w:rPr>
+          <w:b/>
+        </w:rPr>
+        <w:t>ype</w:t>
+      </w:r>
+      <w:r>
+        <w:t xml:space="preserve"> » permet d’identifier le type de paiement utilisé (CB, espèce, </w:t>
+      </w:r>
+      <w:r>
+        <w:t xml:space="preserve">chèque) énuméré dans cette même </w:t>
+      </w:r>
+      <w:r>
+        <w:t>table</w:t>
+      </w:r>
+      <w:r>
+        <w:t>. Le champ « </w:t>
+      </w:r>
+      <w:r>
+        <w:rPr>
+          <w:b/>
+        </w:rPr>
+        <w:t>restaurant_id</w:t>
+      </w:r>
+      <w:r>
+        <w:t> » permet d’identifier l’établissement d’origine de la facture.</w:t>
       </w:r>
     </w:p>
     <w:p>
       <w:pPr>
         <w:pStyle w:val="Paragraphedeliste"/>
+        <w:rPr>
+          <w:u w:val="single"/>
+        </w:rPr>
+      </w:pPr>
+    </w:p>
+    <w:p>
+      <w:pPr>
+        <w:pStyle w:val="Titre2"/>
+        <w:rPr>
+          <w:u w:val="single"/>
+        </w:rPr>
+      </w:pPr>
+      <w:bookmarkStart w:id="8" w:name="_Toc50817903"/>
+      <w:r>
+        <w:rPr>
+          <w:u w:val="single"/>
+        </w:rPr>
+        <w:t>Gestion des produits :</w:t>
+      </w:r>
+      <w:bookmarkEnd w:id="8"/>
+    </w:p>
+    <w:p>
+      <w:pPr>
+        <w:pStyle w:val="Paragraphedeliste"/>
+        <w:ind w:left="1423"/>
+        <w:jc w:val="both"/>
       </w:pPr>
     </w:p>
     <w:p>
@@ -4970,137 +4973,65 @@
         </w:numPr>
         <w:ind w:left="1701"/>
         <w:jc w:val="both"/>
-        <w:rPr>
+      </w:pPr>
+      <w:r>
+        <w:rPr>
+          <w:b/>
           <w:u w:val="single"/>
         </w:rPr>
-      </w:pPr>
+        <w:t>OC_P</w:t>
+      </w:r>
       <w:r>
         <w:rPr>
           <w:b/>
           <w:u w:val="single"/>
         </w:rPr>
-        <w:t>OC_B</w:t>
-      </w:r>
-      <w:r>
-        <w:rPr>
-          <w:b/>
-          <w:u w:val="single"/>
-        </w:rPr>
-        <w:t>ill</w:t>
-      </w:r>
-      <w:r>
-        <w:rPr>
-          <w:u w:val="single"/>
-        </w:rPr>
-        <w:t> </w:t>
-      </w:r>
-      <w:r>
-        <w:t xml:space="preserve">: </w:t>
-      </w:r>
-      <w:r>
-        <w:t>Cette table contient les informations de facturation des différentes commandes. Un champ « </w:t>
-      </w:r>
-      <w:r>
-        <w:rPr>
-          <w:b/>
-        </w:rPr>
-        <w:t>order_number</w:t>
-      </w:r>
-      <w:r>
-        <w:t> »</w:t>
-      </w:r>
-      <w:r>
-        <w:t xml:space="preserve"> contient le numéro de commande lié à la facture. Le champ « </w:t>
-      </w:r>
-      <w:r>
-        <w:rPr>
-          <w:b/>
-        </w:rPr>
-        <w:t>payment_id</w:t>
-      </w:r>
-      <w:r>
-        <w:t> » lié à la table « </w:t>
-      </w:r>
-      <w:r>
-        <w:rPr>
-          <w:b/>
-        </w:rPr>
-        <w:t>OC_P</w:t>
-      </w:r>
-      <w:r>
-        <w:rPr>
-          <w:b/>
-        </w:rPr>
-        <w:t>ayment</w:t>
-      </w:r>
-      <w:r>
-        <w:rPr>
-          <w:b/>
-        </w:rPr>
-        <w:t>_</w:t>
-      </w:r>
-      <w:r>
-        <w:rPr>
-          <w:b/>
-        </w:rPr>
-        <w:t>T</w:t>
-      </w:r>
-      <w:r>
-        <w:rPr>
-          <w:b/>
-        </w:rPr>
-        <w:t>ype</w:t>
-      </w:r>
-      <w:r>
-        <w:t xml:space="preserve"> » permet d’identifier le type de paiement utilisé (CB, espèce, </w:t>
-      </w:r>
-      <w:r>
-        <w:t xml:space="preserve">chèque) énuméré dans cette même </w:t>
-      </w:r>
-      <w:r>
-        <w:t>table</w:t>
-      </w:r>
-      <w:r>
-        <w:t>. Le champ « </w:t>
-      </w:r>
-      <w:r>
-        <w:rPr>
-          <w:b/>
-        </w:rPr>
-        <w:t>restaurant_id</w:t>
-      </w:r>
-      <w:r>
-        <w:t> » permet d’identifier l’établissement d’origine de la facture.</w:t>
+        <w:t>izza</w:t>
+      </w:r>
+      <w:r>
+        <w:t xml:space="preserve"> : Cette table contient les différents produits proposés par le groupe. Outre le nom et la description du produit, on </w:t>
+      </w:r>
+      <w:r>
+        <w:t xml:space="preserve">y </w:t>
+      </w:r>
+      <w:r>
+        <w:t>retrouve égaleme</w:t>
+      </w:r>
+      <w:r>
+        <w:t>nt son prix hors-taxe à l’unité et la TVA à appliquer. Elle est également liée à la table « </w:t>
+      </w:r>
+      <w:r>
+        <w:rPr>
+          <w:b/>
+        </w:rPr>
+        <w:t>OC_Order</w:t>
+      </w:r>
+      <w:r>
+        <w:t> » par l’intermédiaire d’une relation many-to-many avec la table intermédiaire nommée « </w:t>
+      </w:r>
+      <w:r>
+        <w:rPr>
+          <w:b/>
+        </w:rPr>
+        <w:t>OC_Order_Pizza</w:t>
+      </w:r>
+      <w:r>
+        <w:t> ». Cette dernière permettant de lier un ou plusieurs produits à une commande, et en quantité définie par le champ « </w:t>
+      </w:r>
+      <w:r>
+        <w:rPr>
+          <w:b/>
+        </w:rPr>
+        <w:t>quantity</w:t>
+      </w:r>
+      <w:r>
+        <w:t> » dans cette même table.</w:t>
       </w:r>
     </w:p>
     <w:p>
       <w:pPr>
         <w:pStyle w:val="Paragraphedeliste"/>
-        <w:rPr>
-          <w:u w:val="single"/>
-        </w:rPr>
-      </w:pPr>
-    </w:p>
-    <w:p>
-      <w:pPr>
-        <w:pStyle w:val="Titre2"/>
-        <w:rPr>
-          <w:u w:val="single"/>
-        </w:rPr>
-      </w:pPr>
-      <w:bookmarkStart w:id="9" w:name="_Toc50817903"/>
-      <w:r>
-        <w:rPr>
-          <w:u w:val="single"/>
-        </w:rPr>
-        <w:t>Gestion des produits :</w:t>
-      </w:r>
-      <w:bookmarkEnd w:id="9"/>
-    </w:p>
-    <w:p>
-      <w:pPr>
-        <w:pStyle w:val="Paragraphedeliste"/>
-        <w:ind w:left="1423"/>
+        <w:ind w:left="2840"/>
         <w:jc w:val="both"/>
       </w:pPr>
     </w:p>
@@ -5119,65 +5050,30 @@
           <w:b/>
           <w:u w:val="single"/>
         </w:rPr>
-        <w:t>OC_P</w:t>
+        <w:t>OC_I</w:t>
       </w:r>
       <w:r>
         <w:rPr>
           <w:b/>
           <w:u w:val="single"/>
         </w:rPr>
-        <w:t>izza</w:t>
-      </w:r>
-      <w:r>
-        <w:t> : Cette table contient les différents produits proposés par le groupe. Outre le nom et la description du produit, on retrouve également son prix hors-taxe à l’unité.</w:t>
-      </w:r>
-    </w:p>
-    <w:p>
-      <w:pPr>
-        <w:pStyle w:val="Paragraphedeliste"/>
-        <w:ind w:left="2840"/>
-        <w:jc w:val="both"/>
-      </w:pPr>
-    </w:p>
-    <w:p>
-      <w:pPr>
-        <w:pStyle w:val="Paragraphedeliste"/>
-        <w:numPr>
-          <w:ilvl w:val="0"/>
-          <w:numId w:val="8"/>
-        </w:numPr>
-        <w:ind w:left="1701"/>
-        <w:jc w:val="both"/>
-      </w:pPr>
-      <w:r>
-        <w:rPr>
-          <w:b/>
-          <w:u w:val="single"/>
+        <w:t>ngredient </w:t>
+      </w:r>
+      <w:r>
+        <w:t>:</w:t>
+      </w:r>
+      <w:r>
+        <w:t xml:space="preserve"> La table « </w:t>
+      </w:r>
+      <w:r>
+        <w:rPr>
+          <w:b/>
         </w:rPr>
         <w:t>OC_I</w:t>
       </w:r>
       <w:r>
         <w:rPr>
           <w:b/>
-          <w:u w:val="single"/>
-        </w:rPr>
-        <w:t>ngredient </w:t>
-      </w:r>
-      <w:r>
-        <w:t>:</w:t>
-      </w:r>
-      <w:r>
-        <w:t xml:space="preserve"> La table « </w:t>
-      </w:r>
-      <w:r>
-        <w:rPr>
-          <w:b/>
-        </w:rPr>
-        <w:t>OC_I</w:t>
-      </w:r>
-      <w:r>
-        <w:rPr>
-          <w:b/>
         </w:rPr>
         <w:t>ngredient</w:t>
       </w:r>
@@ -5218,7 +5114,10 @@
         <w:t xml:space="preserve"> table nommée </w:t>
       </w:r>
       <w:r>
-        <w:t xml:space="preserve">« </w:t>
+        <w:t>«</w:t>
+      </w:r>
+      <w:r>
+        <w:t xml:space="preserve"> </w:t>
       </w:r>
       <w:r>
         <w:rPr>
@@ -5607,7 +5506,12 @@
         <w:jc w:val="both"/>
       </w:pPr>
       <w:r>
-        <w:t>Dans cet exemple, un même ingrédient apparait dans trois points de vente différents.</w:t>
+        <w:t>Dans cet exemple, un même ingrédient apparait dans trois points de vente diff</w:t>
+      </w:r>
+      <w:bookmarkStart w:id="9" w:name="_GoBack"/>
+      <w:bookmarkEnd w:id="9"/>
+      <w:r>
+        <w:t>érents.</w:t>
       </w:r>
     </w:p>
     <w:p>
@@ -5632,6 +5536,7 @@
           <w:b/>
           <w:u w:val="single"/>
         </w:rPr>
+        <w:lastRenderedPageBreak/>
         <w:t>OC_R</w:t>
       </w:r>
       <w:r>
@@ -5697,7 +5602,6 @@
           <w:b/>
           <w:u w:val="single"/>
         </w:rPr>
-        <w:lastRenderedPageBreak/>
         <w:t>OC_R</w:t>
       </w:r>
       <w:r>
@@ -5736,8 +5640,8 @@
       <w:r>
         <w:lastRenderedPageBreak/>
         <w:pict>
-          <v:shape id="_x0000_i1028" type="#_x0000_t75" style="width:695.25pt;height:480pt">
-            <v:imagedata r:id="rId20" o:title="diagramme_composant" croptop="-265f" cropbottom="-265f" cropleft="-210f" cropright="-210f"/>
+          <v:shape id="_x0000_i1028" type="#_x0000_t75" style="width:695pt;height:479.85pt">
+            <v:imagedata r:id="rId16" o:title="diagramme_composant" croptop="-265f" cropbottom="-265f" cropleft="-210f" cropright="-210f"/>
             <o:lock v:ext="edit" aspectratio="f"/>
           </v:shape>
         </w:pict>
@@ -6312,8 +6216,8 @@
       <w:r>
         <w:lastRenderedPageBreak/>
         <w:pict>
-          <v:shape id="_x0000_i1029" type="#_x0000_t75" style="width:624pt;height:483pt">
-            <v:imagedata r:id="rId21" o:title="diagramme_deploiement"/>
+          <v:shape id="_x0000_i1029" type="#_x0000_t75" style="width:623.9pt;height:483.2pt">
+            <v:imagedata r:id="rId17" o:title="diagramme_deploiement"/>
           </v:shape>
         </w:pict>
       </w:r>
@@ -6957,16 +6861,6 @@
 </file>
 
 <file path=word/footer1.xml><?xml version="1.0" encoding="utf-8"?>
-<w:ftr xmlns:wpc="http://schemas.microsoft.com/office/word/2010/wordprocessingCanvas" xmlns:cx="http://schemas.microsoft.com/office/drawing/2014/chartex" xmlns:mc="http://schemas.openxmlformats.org/markup-compatibility/2006" xmlns:o="urn:schemas-microsoft-com:office:office" xmlns:r="http://schemas.openxmlformats.org/officeDocument/2006/relationships" xmlns:m="http://schemas.openxmlformats.org/officeDocument/2006/math" xmlns:v="urn:schemas-microsoft-com:vml" xmlns:wp14="http://schemas.microsoft.com/office/word/2010/wordprocessingDrawing" xmlns:wp="http://schemas.openxmlformats.org/drawingml/2006/wordprocessingDrawing" xmlns:w10="urn:schemas-microsoft-com:office:word" xmlns:w="http://schemas.openxmlformats.org/wordprocessingml/2006/main" xmlns:w14="http://schemas.microsoft.com/office/word/2010/wordml" xmlns:w15="http://schemas.microsoft.com/office/word/2012/wordml" xmlns:w16se="http://schemas.microsoft.com/office/word/2015/wordml/symex" xmlns:wpg="http://schemas.microsoft.com/office/word/2010/wordprocessingGroup" xmlns:wpi="http://schemas.microsoft.com/office/word/2010/wordprocessingInk" xmlns:wne="http://schemas.microsoft.com/office/word/2006/wordml" xmlns:wps="http://schemas.microsoft.com/office/word/2010/wordprocessingShape" mc:Ignorable="w14 w15 w16se wp14">
-  <w:p>
-    <w:pPr>
-      <w:pStyle w:val="Pieddepage"/>
-    </w:pPr>
-  </w:p>
-</w:ftr>
-</file>
-
-<file path=word/footer2.xml><?xml version="1.0" encoding="utf-8"?>
 <w:ftr xmlns:wpc="http://schemas.microsoft.com/office/word/2010/wordprocessingCanvas" xmlns:cx="http://schemas.microsoft.com/office/drawing/2014/chartex" xmlns:mc="http://schemas.openxmlformats.org/markup-compatibility/2006" xmlns:o="urn:schemas-microsoft-com:office:office" xmlns:r="http://schemas.openxmlformats.org/officeDocument/2006/relationships" xmlns:m="http://schemas.openxmlformats.org/officeDocument/2006/math" xmlns:v="urn:schemas-microsoft-com:vml" xmlns:wp14="http://schemas.microsoft.com/office/word/2010/wordprocessingDrawing" xmlns:wp="http://schemas.openxmlformats.org/drawingml/2006/wordprocessingDrawing" xmlns:w10="urn:schemas-microsoft-com:office:word" xmlns:w="http://schemas.openxmlformats.org/wordprocessingml/2006/main" xmlns:w14="http://schemas.microsoft.com/office/word/2010/wordml" xmlns:w15="http://schemas.microsoft.com/office/word/2012/wordml" xmlns:w16se="http://schemas.microsoft.com/office/word/2015/wordml/symex" xmlns:wpg="http://schemas.microsoft.com/office/word/2010/wordprocessingGroup" xmlns:wpi="http://schemas.microsoft.com/office/word/2010/wordprocessingInk" xmlns:wne="http://schemas.microsoft.com/office/word/2006/wordml" xmlns:wps="http://schemas.microsoft.com/office/word/2010/wordprocessingShape" mc:Ignorable="w14 w15 w16se wp14">
   <w:p>
     <w:pPr>
@@ -7034,16 +6928,6 @@
 </w:ftr>
 </file>
 
-<file path=word/footer3.xml><?xml version="1.0" encoding="utf-8"?>
-<w:ftr xmlns:wpc="http://schemas.microsoft.com/office/word/2010/wordprocessingCanvas" xmlns:cx="http://schemas.microsoft.com/office/drawing/2014/chartex" xmlns:mc="http://schemas.openxmlformats.org/markup-compatibility/2006" xmlns:o="urn:schemas-microsoft-com:office:office" xmlns:r="http://schemas.openxmlformats.org/officeDocument/2006/relationships" xmlns:m="http://schemas.openxmlformats.org/officeDocument/2006/math" xmlns:v="urn:schemas-microsoft-com:vml" xmlns:wp14="http://schemas.microsoft.com/office/word/2010/wordprocessingDrawing" xmlns:wp="http://schemas.openxmlformats.org/drawingml/2006/wordprocessingDrawing" xmlns:w10="urn:schemas-microsoft-com:office:word" xmlns:w="http://schemas.openxmlformats.org/wordprocessingml/2006/main" xmlns:w14="http://schemas.microsoft.com/office/word/2010/wordml" xmlns:w15="http://schemas.microsoft.com/office/word/2012/wordml" xmlns:w16se="http://schemas.microsoft.com/office/word/2015/wordml/symex" xmlns:wpg="http://schemas.microsoft.com/office/word/2010/wordprocessingGroup" xmlns:wpi="http://schemas.microsoft.com/office/word/2010/wordprocessingInk" xmlns:wne="http://schemas.microsoft.com/office/word/2006/wordml" xmlns:wps="http://schemas.microsoft.com/office/word/2010/wordprocessingShape" mc:Ignorable="w14 w15 w16se wp14">
-  <w:p>
-    <w:pPr>
-      <w:pStyle w:val="Pieddepage"/>
-    </w:pPr>
-  </w:p>
-</w:ftr>
-</file>
-
 <file path=word/footnotes.xml><?xml version="1.0" encoding="utf-8"?>
 <w:footnotes xmlns:wpc="http://schemas.microsoft.com/office/word/2010/wordprocessingCanvas" xmlns:cx="http://schemas.microsoft.com/office/drawing/2014/chartex" xmlns:mc="http://schemas.openxmlformats.org/markup-compatibility/2006" xmlns:o="urn:schemas-microsoft-com:office:office" xmlns:r="http://schemas.openxmlformats.org/officeDocument/2006/relationships" xmlns:m="http://schemas.openxmlformats.org/officeDocument/2006/math" xmlns:v="urn:schemas-microsoft-com:vml" xmlns:wp14="http://schemas.microsoft.com/office/word/2010/wordprocessingDrawing" xmlns:wp="http://schemas.openxmlformats.org/drawingml/2006/wordprocessingDrawing" xmlns:w10="urn:schemas-microsoft-com:office:word" xmlns:w="http://schemas.openxmlformats.org/wordprocessingml/2006/main" xmlns:w14="http://schemas.microsoft.com/office/word/2010/wordml" xmlns:w15="http://schemas.microsoft.com/office/word/2012/wordml" xmlns:w16se="http://schemas.microsoft.com/office/word/2015/wordml/symex" xmlns:wpg="http://schemas.microsoft.com/office/word/2010/wordprocessingGroup" xmlns:wpi="http://schemas.microsoft.com/office/word/2010/wordprocessingInk" xmlns:wne="http://schemas.microsoft.com/office/word/2006/wordml" xmlns:wps="http://schemas.microsoft.com/office/word/2010/wordprocessingShape" mc:Ignorable="w14 w15 w16se wp14">
   <w:footnote w:type="separator" w:id="-1">
@@ -7070,16 +6954,6 @@
 </file>
 
 <file path=word/header1.xml><?xml version="1.0" encoding="utf-8"?>
-<w:hdr xmlns:wpc="http://schemas.microsoft.com/office/word/2010/wordprocessingCanvas" xmlns:cx="http://schemas.microsoft.com/office/drawing/2014/chartex" xmlns:mc="http://schemas.openxmlformats.org/markup-compatibility/2006" xmlns:o="urn:schemas-microsoft-com:office:office" xmlns:r="http://schemas.openxmlformats.org/officeDocument/2006/relationships" xmlns:m="http://schemas.openxmlformats.org/officeDocument/2006/math" xmlns:v="urn:schemas-microsoft-com:vml" xmlns:wp14="http://schemas.microsoft.com/office/word/2010/wordprocessingDrawing" xmlns:wp="http://schemas.openxmlformats.org/drawingml/2006/wordprocessingDrawing" xmlns:w10="urn:schemas-microsoft-com:office:word" xmlns:w="http://schemas.openxmlformats.org/wordprocessingml/2006/main" xmlns:w14="http://schemas.microsoft.com/office/word/2010/wordml" xmlns:w15="http://schemas.microsoft.com/office/word/2012/wordml" xmlns:w16se="http://schemas.microsoft.com/office/word/2015/wordml/symex" xmlns:wpg="http://schemas.microsoft.com/office/word/2010/wordprocessingGroup" xmlns:wpi="http://schemas.microsoft.com/office/word/2010/wordprocessingInk" xmlns:wne="http://schemas.microsoft.com/office/word/2006/wordml" xmlns:wps="http://schemas.microsoft.com/office/word/2010/wordprocessingShape" mc:Ignorable="w14 w15 w16se wp14">
-  <w:p>
-    <w:pPr>
-      <w:pStyle w:val="En-tte"/>
-    </w:pPr>
-  </w:p>
-</w:hdr>
-</file>
-
-<file path=word/header2.xml><?xml version="1.0" encoding="utf-8"?>
 <w:hdr xmlns:wpc="http://schemas.microsoft.com/office/word/2010/wordprocessingCanvas" xmlns:cx="http://schemas.microsoft.com/office/drawing/2014/chartex" xmlns:mc="http://schemas.openxmlformats.org/markup-compatibility/2006" xmlns:o="urn:schemas-microsoft-com:office:office" xmlns:r="http://schemas.openxmlformats.org/officeDocument/2006/relationships" xmlns:m="http://schemas.openxmlformats.org/officeDocument/2006/math" xmlns:v="urn:schemas-microsoft-com:vml" xmlns:wp14="http://schemas.microsoft.com/office/word/2010/wordprocessingDrawing" xmlns:wp="http://schemas.openxmlformats.org/drawingml/2006/wordprocessingDrawing" xmlns:w10="urn:schemas-microsoft-com:office:word" xmlns:w="http://schemas.openxmlformats.org/wordprocessingml/2006/main" xmlns:w14="http://schemas.microsoft.com/office/word/2010/wordml" xmlns:w15="http://schemas.microsoft.com/office/word/2012/wordml" xmlns:w16se="http://schemas.microsoft.com/office/word/2015/wordml/symex" xmlns:wpg="http://schemas.microsoft.com/office/word/2010/wordprocessingGroup" xmlns:wpi="http://schemas.microsoft.com/office/word/2010/wordprocessingInk" xmlns:wne="http://schemas.microsoft.com/office/word/2006/wordml" xmlns:wps="http://schemas.microsoft.com/office/word/2010/wordprocessingShape" mc:Ignorable="w14 w15 w16se wp14">
   <w:p>
     <w:pPr>
@@ -7264,7 +7138,7 @@
                               <w:noProof/>
                               <w:color w:val="FFFFFF" w:themeColor="background1"/>
                             </w:rPr>
-                            <w:t>7</w:t>
+                            <w:t>8</w:t>
                           </w:r>
                           <w:r>
                             <w:rPr>
@@ -7320,7 +7194,7 @@
                         <w:noProof/>
                         <w:color w:val="FFFFFF" w:themeColor="background1"/>
                       </w:rPr>
-                      <w:t>7</w:t>
+                      <w:t>8</w:t>
                     </w:r>
                     <w:r>
                       <w:rPr>
@@ -7337,16 +7211,6 @@
         </mc:Fallback>
       </mc:AlternateContent>
     </w:r>
-  </w:p>
-</w:hdr>
-</file>
-
-<file path=word/header3.xml><?xml version="1.0" encoding="utf-8"?>
-<w:hdr xmlns:wpc="http://schemas.microsoft.com/office/word/2010/wordprocessingCanvas" xmlns:cx="http://schemas.microsoft.com/office/drawing/2014/chartex" xmlns:mc="http://schemas.openxmlformats.org/markup-compatibility/2006" xmlns:o="urn:schemas-microsoft-com:office:office" xmlns:r="http://schemas.openxmlformats.org/officeDocument/2006/relationships" xmlns:m="http://schemas.openxmlformats.org/officeDocument/2006/math" xmlns:v="urn:schemas-microsoft-com:vml" xmlns:wp14="http://schemas.microsoft.com/office/word/2010/wordprocessingDrawing" xmlns:wp="http://schemas.openxmlformats.org/drawingml/2006/wordprocessingDrawing" xmlns:w10="urn:schemas-microsoft-com:office:word" xmlns:w="http://schemas.openxmlformats.org/wordprocessingml/2006/main" xmlns:w14="http://schemas.microsoft.com/office/word/2010/wordml" xmlns:w15="http://schemas.microsoft.com/office/word/2012/wordml" xmlns:w16se="http://schemas.microsoft.com/office/word/2015/wordml/symex" xmlns:wpg="http://schemas.microsoft.com/office/word/2010/wordprocessingGroup" xmlns:wpi="http://schemas.microsoft.com/office/word/2010/wordprocessingInk" xmlns:wne="http://schemas.microsoft.com/office/word/2006/wordml" xmlns:wps="http://schemas.microsoft.com/office/word/2010/wordprocessingShape" mc:Ignorable="w14 w15 w16se wp14">
-  <w:p>
-    <w:pPr>
-      <w:pStyle w:val="En-tte"/>
-    </w:pPr>
   </w:p>
 </w:hdr>
 </file>
@@ -7374,7 +7238,7 @@
         <v:path o:extrusionok="f" gradientshapeok="t" o:connecttype="rect"/>
         <o:lock v:ext="edit" aspectratio="t"/>
       </v:shapetype>
-      <v:shape id="_x0000_i1027" type="#_x0000_t75" style="width:11.25pt;height:11.25pt" o:bullet="t">
+      <v:shape id="_x0000_i1032" type="#_x0000_t75" style="width:11.25pt;height:11.25pt" o:bullet="t">
         <v:imagedata r:id="rId1" o:title="mso2E3C"/>
       </v:shape>
     </w:pict>
@@ -10272,6 +10136,7 @@
   <w:rsids>
     <w:rsidRoot w:val="00286789"/>
     <w:rsid w:val="00286789"/>
+    <w:rsid w:val="00425ABC"/>
     <w:rsid w:val="004307A4"/>
     <w:rsid w:val="005A387F"/>
     <w:rsid w:val="00617544"/>
@@ -11089,7 +10954,7 @@
 </file>
 
 <file path=customXml/itemProps2.xml><?xml version="1.0" encoding="utf-8"?>
-<ds:datastoreItem xmlns:ds="http://schemas.openxmlformats.org/officeDocument/2006/customXml" ds:itemID="{463C0B99-2537-40F7-831C-4F44B1F5A704}">
+<ds:datastoreItem xmlns:ds="http://schemas.openxmlformats.org/officeDocument/2006/customXml" ds:itemID="{F2768225-9E56-4D91-A651-E85F452B1247}">
   <ds:schemaRefs>
     <ds:schemaRef ds:uri="http://schemas.openxmlformats.org/officeDocument/2006/bibliography"/>
   </ds:schemaRefs>

</xml_diff>